<commit_message>
call act on all grass now
</commit_message>
<xml_diff>
--- a/User&Developper Guide.docx
+++ b/User&Developper Guide.docx
@@ -245,7 +245,6 @@
         <w:jc w:val="both"/>
         <w:rPr>
           <w:rFonts w:ascii="Arial" w:hAnsi="Arial" w:cs="Arial"/>
-          <w:u w:val="single"/>
         </w:rPr>
       </w:pPr>
       <w:r>
@@ -254,6 +253,56 @@
           <w:u w:val="single"/>
         </w:rPr>
         <w:t xml:space="preserve">Features of the Program </w:t>
+      </w:r>
+    </w:p>
+    <w:p>
+      <w:pPr>
+        <w:jc w:val="both"/>
+        <w:rPr>
+          <w:rFonts w:ascii="Arial" w:hAnsi="Arial" w:cs="Arial"/>
+        </w:rPr>
+      </w:pPr>
+      <w:r>
+        <w:rPr>
+          <w:rFonts w:ascii="Arial" w:hAnsi="Arial" w:cs="Arial"/>
+          <w:noProof/>
+        </w:rPr>
+        <w:lastRenderedPageBreak/>
+        <w:drawing>
+          <wp:inline distT="0" distB="0" distL="0" distR="0">
+            <wp:extent cx="5940425" cy="3341370"/>
+            <wp:effectExtent l="19050" t="0" r="3175" b="0"/>
+            <wp:docPr id="2" name="Picture 1" descr="general image.png"/>
+            <wp:cNvGraphicFramePr>
+              <a:graphicFrameLocks xmlns:a="http://schemas.openxmlformats.org/drawingml/2006/main" noChangeAspect="1"/>
+            </wp:cNvGraphicFramePr>
+            <a:graphic xmlns:a="http://schemas.openxmlformats.org/drawingml/2006/main">
+              <a:graphicData uri="http://schemas.openxmlformats.org/drawingml/2006/picture">
+                <pic:pic xmlns:pic="http://schemas.openxmlformats.org/drawingml/2006/picture">
+                  <pic:nvPicPr>
+                    <pic:cNvPr id="0" name="general image.png"/>
+                    <pic:cNvPicPr/>
+                  </pic:nvPicPr>
+                  <pic:blipFill>
+                    <a:blip r:embed="rId4" cstate="print"/>
+                    <a:stretch>
+                      <a:fillRect/>
+                    </a:stretch>
+                  </pic:blipFill>
+                  <pic:spPr>
+                    <a:xfrm>
+                      <a:off x="0" y="0"/>
+                      <a:ext cx="5940425" cy="3341370"/>
+                    </a:xfrm>
+                    <a:prstGeom prst="rect">
+                      <a:avLst/>
+                    </a:prstGeom>
+                  </pic:spPr>
+                </pic:pic>
+              </a:graphicData>
+            </a:graphic>
+          </wp:inline>
+        </w:drawing>
       </w:r>
     </w:p>
     <w:p>

</xml_diff>

<commit_message>
updating user and dev guide
</commit_message>
<xml_diff>
--- a/User&Developper Guide.docx
+++ b/User&Developper Guide.docx
@@ -303,6 +303,191 @@
             </a:graphic>
           </wp:inline>
         </w:drawing>
+      </w:r>
+    </w:p>
+    <w:p>
+      <w:pPr>
+        <w:jc w:val="both"/>
+        <w:rPr>
+          <w:rFonts w:ascii="Arial" w:hAnsi="Arial" w:cs="Arial"/>
+        </w:rPr>
+      </w:pPr>
+      <w:r>
+        <w:rPr>
+          <w:rFonts w:ascii="Arial" w:hAnsi="Arial" w:cs="Arial"/>
+        </w:rPr>
+        <w:tab/>
+      </w:r>
+      <w:r>
+        <w:rPr>
+          <w:rFonts w:ascii="Arial" w:hAnsi="Arial" w:cs="Arial"/>
+        </w:rPr>
+        <w:t xml:space="preserve">That screenshot is a typical start screenshot of the simulation. </w:t>
+      </w:r>
+      <w:r>
+        <w:rPr>
+          <w:rFonts w:ascii="Arial" w:hAnsi="Arial" w:cs="Arial"/>
+        </w:rPr>
+        <w:t xml:space="preserve">As shown, a point can be selected and that point will be surrounded by a red square. Information about that square will appear in the bottom left of the screen. </w:t>
+      </w:r>
+      <w:r>
+        <w:rPr>
+          <w:rFonts w:ascii="Arial" w:hAnsi="Arial" w:cs="Arial"/>
+        </w:rPr>
+        <w:t xml:space="preserve">Life forms can be added to the simulation at the </w:t>
+      </w:r>
+      <w:r>
+        <w:rPr>
+          <w:rFonts w:ascii="Arial" w:hAnsi="Arial" w:cs="Arial"/>
+        </w:rPr>
+        <w:t>selected point using the buttons</w:t>
+      </w:r>
+      <w:r>
+        <w:rPr>
+          <w:rFonts w:ascii="Arial" w:hAnsi="Arial" w:cs="Arial"/>
+        </w:rPr>
+        <w:t xml:space="preserve"> at the bottom of the screen. </w:t>
+      </w:r>
+      <w:r>
+        <w:rPr>
+          <w:rFonts w:ascii="Arial" w:hAnsi="Arial" w:cs="Arial"/>
+        </w:rPr>
+        <w:t xml:space="preserve">The shaded region shows night, the lighter region is day. </w:t>
+      </w:r>
+      <w:r>
+        <w:rPr>
+          <w:rFonts w:ascii="Arial" w:hAnsi="Arial" w:cs="Arial"/>
+        </w:rPr>
+        <w:t xml:space="preserve">The blue tiles are water, the brown tiles are land. </w:t>
+      </w:r>
+    </w:p>
+    <w:p>
+      <w:pPr>
+        <w:jc w:val="both"/>
+        <w:rPr>
+          <w:rFonts w:ascii="Arial" w:hAnsi="Arial" w:cs="Arial"/>
+        </w:rPr>
+      </w:pPr>
+      <w:r>
+        <w:rPr>
+          <w:rFonts w:ascii="Arial" w:hAnsi="Arial" w:cs="Arial"/>
+          <w:noProof/>
+        </w:rPr>
+        <w:drawing>
+          <wp:inline distT="0" distB="0" distL="0" distR="0">
+            <wp:extent cx="5940425" cy="3340100"/>
+            <wp:effectExtent l="19050" t="0" r="3175" b="0"/>
+            <wp:docPr id="3" name="Picture 2" descr="selected animal.png"/>
+            <wp:cNvGraphicFramePr>
+              <a:graphicFrameLocks xmlns:a="http://schemas.openxmlformats.org/drawingml/2006/main" noChangeAspect="1"/>
+            </wp:cNvGraphicFramePr>
+            <a:graphic xmlns:a="http://schemas.openxmlformats.org/drawingml/2006/main">
+              <a:graphicData uri="http://schemas.openxmlformats.org/drawingml/2006/picture">
+                <pic:pic xmlns:pic="http://schemas.openxmlformats.org/drawingml/2006/picture">
+                  <pic:nvPicPr>
+                    <pic:cNvPr id="0" name="selected animal.png"/>
+                    <pic:cNvPicPr/>
+                  </pic:nvPicPr>
+                  <pic:blipFill>
+                    <a:blip r:embed="rId5" cstate="print"/>
+                    <a:stretch>
+                      <a:fillRect/>
+                    </a:stretch>
+                  </pic:blipFill>
+                  <pic:spPr>
+                    <a:xfrm>
+                      <a:off x="0" y="0"/>
+                      <a:ext cx="5940425" cy="3340100"/>
+                    </a:xfrm>
+                    <a:prstGeom prst="rect">
+                      <a:avLst/>
+                    </a:prstGeom>
+                  </pic:spPr>
+                </pic:pic>
+              </a:graphicData>
+            </a:graphic>
+          </wp:inline>
+        </w:drawing>
+      </w:r>
+    </w:p>
+    <w:p>
+      <w:pPr>
+        <w:jc w:val="both"/>
+        <w:rPr>
+          <w:rFonts w:ascii="Arial" w:hAnsi="Arial" w:cs="Arial"/>
+        </w:rPr>
+      </w:pPr>
+      <w:r>
+        <w:rPr>
+          <w:rFonts w:ascii="Arial" w:hAnsi="Arial" w:cs="Arial"/>
+        </w:rPr>
+        <w:lastRenderedPageBreak/>
+        <w:tab/>
+        <w:t xml:space="preserve">In this example, an animal has been selected. As seen in the bottom right corner, the information has changed. Now the information block in the bottom left shows information about the animal. This information includes location, diseased or healthy, thirst level, gender, destination, and hunger level. </w:t>
+      </w:r>
+    </w:p>
+    <w:p>
+      <w:pPr>
+        <w:jc w:val="both"/>
+        <w:rPr>
+          <w:rFonts w:ascii="Arial" w:hAnsi="Arial" w:cs="Arial"/>
+        </w:rPr>
+      </w:pPr>
+      <w:r>
+        <w:rPr>
+          <w:rFonts w:ascii="Arial" w:hAnsi="Arial" w:cs="Arial"/>
+          <w:noProof/>
+        </w:rPr>
+        <w:drawing>
+          <wp:inline distT="0" distB="0" distL="0" distR="0">
+            <wp:extent cx="5940425" cy="3340100"/>
+            <wp:effectExtent l="19050" t="0" r="3175" b="0"/>
+            <wp:docPr id="4" name="Picture 3" descr="selected plant.png"/>
+            <wp:cNvGraphicFramePr>
+              <a:graphicFrameLocks xmlns:a="http://schemas.openxmlformats.org/drawingml/2006/main" noChangeAspect="1"/>
+            </wp:cNvGraphicFramePr>
+            <a:graphic xmlns:a="http://schemas.openxmlformats.org/drawingml/2006/main">
+              <a:graphicData uri="http://schemas.openxmlformats.org/drawingml/2006/picture">
+                <pic:pic xmlns:pic="http://schemas.openxmlformats.org/drawingml/2006/picture">
+                  <pic:nvPicPr>
+                    <pic:cNvPr id="0" name="selected plant.png"/>
+                    <pic:cNvPicPr/>
+                  </pic:nvPicPr>
+                  <pic:blipFill>
+                    <a:blip r:embed="rId6" cstate="print"/>
+                    <a:stretch>
+                      <a:fillRect/>
+                    </a:stretch>
+                  </pic:blipFill>
+                  <pic:spPr>
+                    <a:xfrm>
+                      <a:off x="0" y="0"/>
+                      <a:ext cx="5940425" cy="3340100"/>
+                    </a:xfrm>
+                    <a:prstGeom prst="rect">
+                      <a:avLst/>
+                    </a:prstGeom>
+                  </pic:spPr>
+                </pic:pic>
+              </a:graphicData>
+            </a:graphic>
+          </wp:inline>
+        </w:drawing>
+      </w:r>
+    </w:p>
+    <w:p>
+      <w:pPr>
+        <w:jc w:val="both"/>
+        <w:rPr>
+          <w:rFonts w:ascii="Arial" w:hAnsi="Arial" w:cs="Arial"/>
+        </w:rPr>
+      </w:pPr>
+      <w:r>
+        <w:rPr>
+          <w:rFonts w:ascii="Arial" w:hAnsi="Arial" w:cs="Arial"/>
+        </w:rPr>
+        <w:tab/>
+        <w:t xml:space="preserve">Here, a plant is selected. </w:t>
       </w:r>
     </w:p>
     <w:p>

</xml_diff>

<commit_message>
I think I am done with user and dev guide
</commit_message>
<xml_diff>
--- a/User&Developper Guide.docx
+++ b/User&Developper Guide.docx
@@ -6,74 +6,60 @@
       <w:pPr>
         <w:jc w:val="center"/>
         <w:rPr>
-          <w:rFonts w:ascii="Arial" w:hAnsi="Arial" w:cs="Arial"/>
+          <w:b/>
+          <w:sz w:val="40"/>
+          <w:szCs w:val="40"/>
+        </w:rPr>
+      </w:pPr>
+      <w:r>
+        <w:rPr>
+          <w:b/>
+          <w:sz w:val="40"/>
+          <w:szCs w:val="40"/>
+        </w:rPr>
+        <w:t>Life Simulation</w:t>
+      </w:r>
+      <w:r>
+        <w:rPr>
+          <w:b/>
+          <w:sz w:val="40"/>
+          <w:szCs w:val="40"/>
+        </w:rPr>
+        <w:t xml:space="preserve"> – User’s and Developer’s Guide</w:t>
+      </w:r>
+    </w:p>
+    <w:p>
+      <w:pPr>
+        <w:jc w:val="center"/>
+      </w:pPr>
+      <w:r>
+        <w:t>Bobby Chiang, Quincy Lam, Stephen Wen</w:t>
+      </w:r>
+    </w:p>
+    <w:p>
+      <w:pPr>
+        <w:jc w:val="both"/>
+        <w:rPr>
           <w:b/>
           <w:sz w:val="32"/>
-          <w:szCs w:val="28"/>
-        </w:rPr>
-      </w:pPr>
-      <w:r>
-        <w:rPr>
-          <w:rFonts w:ascii="Arial" w:hAnsi="Arial" w:cs="Arial"/>
+          <w:szCs w:val="32"/>
+        </w:rPr>
+      </w:pPr>
+    </w:p>
+    <w:p>
+      <w:pPr>
+        <w:jc w:val="both"/>
+        <w:rPr>
           <w:b/>
           <w:sz w:val="32"/>
-          <w:szCs w:val="28"/>
-        </w:rPr>
-        <w:t>Life Simulation</w:t>
-      </w:r>
-      <w:r>
-        <w:rPr>
-          <w:rFonts w:ascii="Arial" w:hAnsi="Arial" w:cs="Arial"/>
+          <w:szCs w:val="32"/>
+        </w:rPr>
+      </w:pPr>
+      <w:r>
+        <w:rPr>
           <w:b/>
           <w:sz w:val="32"/>
-          <w:szCs w:val="28"/>
-        </w:rPr>
-        <w:t xml:space="preserve"> – User’s and Developer’s Guide</w:t>
-      </w:r>
-    </w:p>
-    <w:p>
-      <w:pPr>
-        <w:jc w:val="center"/>
-        <w:rPr>
-          <w:rFonts w:ascii="Arial" w:hAnsi="Arial" w:cs="Arial"/>
-          <w:szCs w:val="28"/>
-        </w:rPr>
-      </w:pPr>
-      <w:r>
-        <w:rPr>
-          <w:rFonts w:ascii="Arial" w:hAnsi="Arial" w:cs="Arial"/>
-          <w:szCs w:val="28"/>
-        </w:rPr>
-        <w:t>Bobby Chiang, Quincy Lam, Stephen Wen</w:t>
-      </w:r>
-    </w:p>
-    <w:p>
-      <w:pPr>
-        <w:jc w:val="both"/>
-        <w:rPr>
-          <w:rFonts w:ascii="Arial" w:hAnsi="Arial" w:cs="Arial"/>
-          <w:b/>
-          <w:sz w:val="28"/>
-          <w:szCs w:val="28"/>
-        </w:rPr>
-      </w:pPr>
-    </w:p>
-    <w:p>
-      <w:pPr>
-        <w:jc w:val="both"/>
-        <w:rPr>
-          <w:rFonts w:ascii="Arial" w:hAnsi="Arial" w:cs="Arial"/>
-          <w:b/>
-          <w:sz w:val="28"/>
-          <w:szCs w:val="28"/>
-        </w:rPr>
-      </w:pPr>
-      <w:r>
-        <w:rPr>
-          <w:rFonts w:ascii="Arial" w:hAnsi="Arial" w:cs="Arial"/>
-          <w:b/>
-          <w:sz w:val="28"/>
-          <w:szCs w:val="28"/>
+          <w:szCs w:val="32"/>
         </w:rPr>
         <w:t>User’s Guide</w:t>
       </w:r>
@@ -81,22 +67,17 @@
     <w:p>
       <w:pPr>
         <w:jc w:val="both"/>
-        <w:rPr>
-          <w:rFonts w:ascii="Arial" w:hAnsi="Arial" w:cs="Arial"/>
-        </w:rPr>
-      </w:pPr>
-    </w:p>
-    <w:p>
-      <w:pPr>
-        <w:jc w:val="both"/>
-        <w:rPr>
-          <w:rFonts w:ascii="Arial" w:hAnsi="Arial" w:cs="Arial"/>
+      </w:pPr>
+    </w:p>
+    <w:p>
+      <w:pPr>
+        <w:jc w:val="both"/>
+        <w:rPr>
           <w:u w:val="single"/>
         </w:rPr>
       </w:pPr>
       <w:r>
         <w:rPr>
-          <w:rFonts w:ascii="Arial" w:hAnsi="Arial" w:cs="Arial"/>
           <w:u w:val="single"/>
         </w:rPr>
         <w:t>Background</w:t>
@@ -105,9 +86,6 @@
     <w:p>
       <w:pPr>
         <w:jc w:val="both"/>
-        <w:rPr>
-          <w:rFonts w:ascii="Arial" w:hAnsi="Arial" w:cs="Arial"/>
-        </w:rPr>
       </w:pPr>
     </w:p>
     <w:p>
@@ -164,7 +142,6 @@
       <w:pPr>
         <w:jc w:val="both"/>
         <w:rPr>
-          <w:rFonts w:ascii="Arial" w:hAnsi="Arial" w:cs="Arial"/>
           <w:u w:val="single"/>
         </w:rPr>
       </w:pPr>
@@ -173,7 +150,6 @@
       </w:r>
       <w:r>
         <w:rPr>
-          <w:rFonts w:ascii="Arial" w:hAnsi="Arial" w:cs="Arial"/>
           <w:u w:val="single"/>
         </w:rPr>
         <w:t xml:space="preserve">Getting Started </w:t>
@@ -182,9 +158,6 @@
     <w:p>
       <w:pPr>
         <w:jc w:val="both"/>
-        <w:rPr>
-          <w:rFonts w:ascii="Arial" w:hAnsi="Arial" w:cs="Arial"/>
-        </w:rPr>
       </w:pPr>
     </w:p>
     <w:p>
@@ -243,13 +216,9 @@
     <w:p>
       <w:pPr>
         <w:jc w:val="both"/>
-        <w:rPr>
-          <w:rFonts w:ascii="Arial" w:hAnsi="Arial" w:cs="Arial"/>
-        </w:rPr>
-      </w:pPr>
-      <w:r>
-        <w:rPr>
-          <w:rFonts w:ascii="Arial" w:hAnsi="Arial" w:cs="Arial"/>
+      </w:pPr>
+      <w:r>
+        <w:rPr>
           <w:u w:val="single"/>
         </w:rPr>
         <w:t xml:space="preserve">Features of the Program </w:t>
@@ -258,20 +227,15 @@
     <w:p>
       <w:pPr>
         <w:jc w:val="both"/>
-        <w:rPr>
-          <w:rFonts w:ascii="Arial" w:hAnsi="Arial" w:cs="Arial"/>
-        </w:rPr>
-      </w:pPr>
-      <w:r>
-        <w:rPr>
-          <w:rFonts w:ascii="Arial" w:hAnsi="Arial" w:cs="Arial"/>
+      </w:pPr>
+      <w:r>
+        <w:rPr>
           <w:noProof/>
         </w:rPr>
-        <w:lastRenderedPageBreak/>
         <w:drawing>
           <wp:inline distT="0" distB="0" distL="0" distR="0">
-            <wp:extent cx="5940425" cy="3341370"/>
-            <wp:effectExtent l="19050" t="0" r="3175" b="0"/>
+            <wp:extent cx="5095211" cy="2865954"/>
+            <wp:effectExtent l="19050" t="0" r="0" b="0"/>
             <wp:docPr id="2" name="Picture 1" descr="general image.png"/>
             <wp:cNvGraphicFramePr>
               <a:graphicFrameLocks xmlns:a="http://schemas.openxmlformats.org/drawingml/2006/main" noChangeAspect="1"/>
@@ -292,7 +256,7 @@
                   <pic:spPr>
                     <a:xfrm>
                       <a:off x="0" y="0"/>
-                      <a:ext cx="5940425" cy="3341370"/>
+                      <a:ext cx="5099403" cy="2868312"/>
                     </a:xfrm>
                     <a:prstGeom prst="rect">
                       <a:avLst/>
@@ -308,69 +272,113 @@
     <w:p>
       <w:pPr>
         <w:jc w:val="both"/>
-        <w:rPr>
-          <w:rFonts w:ascii="Arial" w:hAnsi="Arial" w:cs="Arial"/>
-        </w:rPr>
-      </w:pPr>
-      <w:r>
-        <w:rPr>
-          <w:rFonts w:ascii="Arial" w:hAnsi="Arial" w:cs="Arial"/>
-        </w:rPr>
+      </w:pPr>
+      <w:r>
+        <w:lastRenderedPageBreak/>
         <w:tab/>
       </w:r>
       <w:r>
-        <w:rPr>
-          <w:rFonts w:ascii="Arial" w:hAnsi="Arial" w:cs="Arial"/>
-        </w:rPr>
         <w:t xml:space="preserve">That screenshot is a typical start screenshot of the simulation. </w:t>
       </w:r>
       <w:r>
-        <w:rPr>
-          <w:rFonts w:ascii="Arial" w:hAnsi="Arial" w:cs="Arial"/>
-        </w:rPr>
         <w:t xml:space="preserve">As shown, a point can be selected and that point will be surrounded by a red square. Information about that square will appear in the bottom left of the screen. </w:t>
       </w:r>
       <w:r>
-        <w:rPr>
-          <w:rFonts w:ascii="Arial" w:hAnsi="Arial" w:cs="Arial"/>
-        </w:rPr>
         <w:t xml:space="preserve">Life forms can be added to the simulation at the </w:t>
       </w:r>
       <w:r>
-        <w:rPr>
-          <w:rFonts w:ascii="Arial" w:hAnsi="Arial" w:cs="Arial"/>
-        </w:rPr>
         <w:t>selected point using the buttons</w:t>
       </w:r>
       <w:r>
-        <w:rPr>
-          <w:rFonts w:ascii="Arial" w:hAnsi="Arial" w:cs="Arial"/>
-        </w:rPr>
         <w:t xml:space="preserve"> at the bottom of the screen. </w:t>
       </w:r>
       <w:r>
-        <w:rPr>
-          <w:rFonts w:ascii="Arial" w:hAnsi="Arial" w:cs="Arial"/>
-        </w:rPr>
         <w:t xml:space="preserve">The shaded region shows night, the lighter region is day. </w:t>
       </w:r>
       <w:r>
-        <w:rPr>
-          <w:rFonts w:ascii="Arial" w:hAnsi="Arial" w:cs="Arial"/>
-        </w:rPr>
         <w:t xml:space="preserve">The blue tiles are water, the brown tiles are land. </w:t>
       </w:r>
-    </w:p>
-    <w:p>
-      <w:pPr>
-        <w:jc w:val="both"/>
-        <w:rPr>
-          <w:rFonts w:ascii="Arial" w:hAnsi="Arial" w:cs="Arial"/>
-        </w:rPr>
-      </w:pPr>
-      <w:r>
-        <w:rPr>
-          <w:rFonts w:ascii="Arial" w:hAnsi="Arial" w:cs="Arial"/>
+      <w:r>
+        <w:t xml:space="preserve">The bottom right of the screen shows a small HUD that states how many of each life form there are in the world, where the perspective is centred, and how much time has passed </w:t>
+      </w:r>
+      <w:r>
+        <w:t xml:space="preserve">since the beginning of the simulation. </w:t>
+      </w:r>
+      <w:r>
+        <w:t xml:space="preserve">The very bottom right of the HUD has a white rectangle that says "Open log". Clicking on this will open a log showing what has happened in the world. </w:t>
+      </w:r>
+      <w:r>
+        <w:t xml:space="preserve"> </w:t>
+      </w:r>
+    </w:p>
+    <w:p>
+      <w:pPr>
+        <w:jc w:val="both"/>
+      </w:pPr>
+      <w:r>
+        <w:tab/>
+      </w:r>
+      <w:r>
+        <w:rPr>
+          <w:noProof/>
+        </w:rPr>
+        <w:drawing>
+          <wp:inline distT="0" distB="0" distL="0" distR="0">
+            <wp:extent cx="2830476" cy="2064512"/>
+            <wp:effectExtent l="19050" t="0" r="7974" b="0"/>
+            <wp:docPr id="5" name="Picture 4" descr="log.png"/>
+            <wp:cNvGraphicFramePr>
+              <a:graphicFrameLocks xmlns:a="http://schemas.openxmlformats.org/drawingml/2006/main" noChangeAspect="1"/>
+            </wp:cNvGraphicFramePr>
+            <a:graphic xmlns:a="http://schemas.openxmlformats.org/drawingml/2006/main">
+              <a:graphicData uri="http://schemas.openxmlformats.org/drawingml/2006/picture">
+                <pic:pic xmlns:pic="http://schemas.openxmlformats.org/drawingml/2006/picture">
+                  <pic:nvPicPr>
+                    <pic:cNvPr id="0" name="log.png"/>
+                    <pic:cNvPicPr/>
+                  </pic:nvPicPr>
+                  <pic:blipFill>
+                    <a:blip r:embed="rId5" cstate="print"/>
+                    <a:stretch>
+                      <a:fillRect/>
+                    </a:stretch>
+                  </pic:blipFill>
+                  <pic:spPr>
+                    <a:xfrm>
+                      <a:off x="0" y="0"/>
+                      <a:ext cx="2833258" cy="2066541"/>
+                    </a:xfrm>
+                    <a:prstGeom prst="rect">
+                      <a:avLst/>
+                    </a:prstGeom>
+                  </pic:spPr>
+                </pic:pic>
+              </a:graphicData>
+            </a:graphic>
+          </wp:inline>
+        </w:drawing>
+      </w:r>
+    </w:p>
+    <w:p>
+      <w:pPr>
+        <w:jc w:val="both"/>
+      </w:pPr>
+      <w:r>
+        <w:tab/>
+        <w:t xml:space="preserve">This is the log, it states which animals have spawned and where that happened. It also states which animals have died and where they have died. </w:t>
+      </w:r>
+    </w:p>
+    <w:p>
+      <w:pPr>
+        <w:jc w:val="both"/>
+      </w:pPr>
+    </w:p>
+    <w:p>
+      <w:pPr>
+        <w:jc w:val="both"/>
+      </w:pPr>
+      <w:r>
+        <w:rPr>
           <w:noProof/>
         </w:rPr>
         <w:drawing>
@@ -386,71 +394,6 @@
                 <pic:pic xmlns:pic="http://schemas.openxmlformats.org/drawingml/2006/picture">
                   <pic:nvPicPr>
                     <pic:cNvPr id="0" name="selected animal.png"/>
-                    <pic:cNvPicPr/>
-                  </pic:nvPicPr>
-                  <pic:blipFill>
-                    <a:blip r:embed="rId5" cstate="print"/>
-                    <a:stretch>
-                      <a:fillRect/>
-                    </a:stretch>
-                  </pic:blipFill>
-                  <pic:spPr>
-                    <a:xfrm>
-                      <a:off x="0" y="0"/>
-                      <a:ext cx="5940425" cy="3340100"/>
-                    </a:xfrm>
-                    <a:prstGeom prst="rect">
-                      <a:avLst/>
-                    </a:prstGeom>
-                  </pic:spPr>
-                </pic:pic>
-              </a:graphicData>
-            </a:graphic>
-          </wp:inline>
-        </w:drawing>
-      </w:r>
-    </w:p>
-    <w:p>
-      <w:pPr>
-        <w:jc w:val="both"/>
-        <w:rPr>
-          <w:rFonts w:ascii="Arial" w:hAnsi="Arial" w:cs="Arial"/>
-        </w:rPr>
-      </w:pPr>
-      <w:r>
-        <w:rPr>
-          <w:rFonts w:ascii="Arial" w:hAnsi="Arial" w:cs="Arial"/>
-        </w:rPr>
-        <w:lastRenderedPageBreak/>
-        <w:tab/>
-        <w:t xml:space="preserve">In this example, an animal has been selected. As seen in the bottom right corner, the information has changed. Now the information block in the bottom left shows information about the animal. This information includes location, diseased or healthy, thirst level, gender, destination, and hunger level. </w:t>
-      </w:r>
-    </w:p>
-    <w:p>
-      <w:pPr>
-        <w:jc w:val="both"/>
-        <w:rPr>
-          <w:rFonts w:ascii="Arial" w:hAnsi="Arial" w:cs="Arial"/>
-        </w:rPr>
-      </w:pPr>
-      <w:r>
-        <w:rPr>
-          <w:rFonts w:ascii="Arial" w:hAnsi="Arial" w:cs="Arial"/>
-          <w:noProof/>
-        </w:rPr>
-        <w:drawing>
-          <wp:inline distT="0" distB="0" distL="0" distR="0">
-            <wp:extent cx="5940425" cy="3340100"/>
-            <wp:effectExtent l="19050" t="0" r="3175" b="0"/>
-            <wp:docPr id="4" name="Picture 3" descr="selected plant.png"/>
-            <wp:cNvGraphicFramePr>
-              <a:graphicFrameLocks xmlns:a="http://schemas.openxmlformats.org/drawingml/2006/main" noChangeAspect="1"/>
-            </wp:cNvGraphicFramePr>
-            <a:graphic xmlns:a="http://schemas.openxmlformats.org/drawingml/2006/main">
-              <a:graphicData uri="http://schemas.openxmlformats.org/drawingml/2006/picture">
-                <pic:pic xmlns:pic="http://schemas.openxmlformats.org/drawingml/2006/picture">
-                  <pic:nvPicPr>
-                    <pic:cNvPr id="0" name="selected plant.png"/>
                     <pic:cNvPicPr/>
                   </pic:nvPicPr>
                   <pic:blipFill>
@@ -478,23 +421,89 @@
     <w:p>
       <w:pPr>
         <w:jc w:val="both"/>
-        <w:rPr>
-          <w:rFonts w:ascii="Arial" w:hAnsi="Arial" w:cs="Arial"/>
-        </w:rPr>
-      </w:pPr>
-      <w:r>
-        <w:rPr>
-          <w:rFonts w:ascii="Arial" w:hAnsi="Arial" w:cs="Arial"/>
-        </w:rPr>
+      </w:pPr>
+      <w:r>
+        <w:tab/>
+        <w:t xml:space="preserve">In this example, an animal has been selected. As seen in the </w:t>
+      </w:r>
+      <w:r>
+        <w:t>bottom left</w:t>
+      </w:r>
+      <w:r>
+        <w:t xml:space="preserve"> corner, the information has changed. Now the information block in the bottom left shows information about </w:t>
+      </w:r>
+      <w:r>
+        <w:lastRenderedPageBreak/>
+        <w:t xml:space="preserve">the animal. This information includes location, diseased or healthy, thirst level, gender, destination, and hunger level. </w:t>
+      </w:r>
+    </w:p>
+    <w:p>
+      <w:pPr>
+        <w:jc w:val="both"/>
+      </w:pPr>
+      <w:r>
+        <w:rPr>
+          <w:noProof/>
+        </w:rPr>
+        <w:drawing>
+          <wp:inline distT="0" distB="0" distL="0" distR="0">
+            <wp:extent cx="5940425" cy="3340100"/>
+            <wp:effectExtent l="19050" t="0" r="3175" b="0"/>
+            <wp:docPr id="4" name="Picture 3" descr="selected plant.png"/>
+            <wp:cNvGraphicFramePr>
+              <a:graphicFrameLocks xmlns:a="http://schemas.openxmlformats.org/drawingml/2006/main" noChangeAspect="1"/>
+            </wp:cNvGraphicFramePr>
+            <a:graphic xmlns:a="http://schemas.openxmlformats.org/drawingml/2006/main">
+              <a:graphicData uri="http://schemas.openxmlformats.org/drawingml/2006/picture">
+                <pic:pic xmlns:pic="http://schemas.openxmlformats.org/drawingml/2006/picture">
+                  <pic:nvPicPr>
+                    <pic:cNvPr id="0" name="selected plant.png"/>
+                    <pic:cNvPicPr/>
+                  </pic:nvPicPr>
+                  <pic:blipFill>
+                    <a:blip r:embed="rId7" cstate="print"/>
+                    <a:stretch>
+                      <a:fillRect/>
+                    </a:stretch>
+                  </pic:blipFill>
+                  <pic:spPr>
+                    <a:xfrm>
+                      <a:off x="0" y="0"/>
+                      <a:ext cx="5940425" cy="3340100"/>
+                    </a:xfrm>
+                    <a:prstGeom prst="rect">
+                      <a:avLst/>
+                    </a:prstGeom>
+                  </pic:spPr>
+                </pic:pic>
+              </a:graphicData>
+            </a:graphic>
+          </wp:inline>
+        </w:drawing>
+      </w:r>
+    </w:p>
+    <w:p>
+      <w:pPr>
+        <w:jc w:val="both"/>
+      </w:pPr>
+      <w:r>
         <w:tab/>
         <w:t xml:space="preserve">Here, a plant is selected. </w:t>
       </w:r>
-    </w:p>
-    <w:p>
-      <w:pPr>
-        <w:jc w:val="both"/>
-        <w:rPr>
-          <w:rFonts w:ascii="Arial" w:hAnsi="Arial" w:cs="Arial"/>
+      <w:r>
+        <w:t>Again, the bottom left</w:t>
+      </w:r>
+      <w:r>
+        <w:t xml:space="preserve"> has changed to show plant specific information. </w:t>
+      </w:r>
+      <w:r>
+        <w:t xml:space="preserve">This plant specific information includes food available, time until regeneration of food, sun metre, and health. </w:t>
+      </w:r>
+    </w:p>
+    <w:p>
+      <w:pPr>
+        <w:jc w:val="both"/>
+        <w:rPr>
           <w:u w:val="single"/>
         </w:rPr>
       </w:pPr>
@@ -503,13 +512,11 @@
       <w:pPr>
         <w:jc w:val="both"/>
         <w:rPr>
-          <w:rFonts w:ascii="Arial" w:hAnsi="Arial" w:cs="Arial"/>
           <w:u w:val="single"/>
         </w:rPr>
       </w:pPr>
       <w:r>
         <w:rPr>
-          <w:rFonts w:ascii="Arial" w:hAnsi="Arial" w:cs="Arial"/>
           <w:u w:val="single"/>
         </w:rPr>
         <w:t xml:space="preserve">Limitations and Bugs of the Program </w:t>
@@ -518,17 +525,11 @@
     <w:p>
       <w:pPr>
         <w:jc w:val="both"/>
-        <w:rPr>
-          <w:rFonts w:ascii="Arial" w:hAnsi="Arial" w:cs="Arial"/>
-        </w:rPr>
-      </w:pPr>
-    </w:p>
-    <w:p>
-      <w:pPr>
-        <w:jc w:val="both"/>
-        <w:rPr>
-          <w:rFonts w:ascii="Arial" w:hAnsi="Arial" w:cs="Arial"/>
-        </w:rPr>
+      </w:pPr>
+    </w:p>
+    <w:p>
+      <w:pPr>
+        <w:jc w:val="both"/>
       </w:pPr>
       <w:r>
         <w:tab/>
@@ -558,14 +559,8 @@
     <w:p>
       <w:pPr>
         <w:spacing w:after="200" w:line="276" w:lineRule="auto"/>
-        <w:rPr>
-          <w:rFonts w:ascii="Arial" w:hAnsi="Arial" w:cs="Arial"/>
-        </w:rPr>
-      </w:pPr>
-      <w:r>
-        <w:rPr>
-          <w:rFonts w:ascii="Arial" w:hAnsi="Arial" w:cs="Arial"/>
-        </w:rPr>
+      </w:pPr>
+      <w:r>
         <w:br w:type="page"/>
       </w:r>
     </w:p>
@@ -573,18 +568,16 @@
       <w:pPr>
         <w:jc w:val="both"/>
         <w:rPr>
-          <w:rFonts w:ascii="Arial" w:hAnsi="Arial" w:cs="Arial"/>
           <w:b/>
-          <w:sz w:val="28"/>
-          <w:szCs w:val="28"/>
-        </w:rPr>
-      </w:pPr>
-      <w:r>
-        <w:rPr>
-          <w:rFonts w:ascii="Arial" w:hAnsi="Arial" w:cs="Arial"/>
+          <w:sz w:val="32"/>
+          <w:szCs w:val="32"/>
+        </w:rPr>
+      </w:pPr>
+      <w:r>
+        <w:rPr>
           <w:b/>
-          <w:sz w:val="28"/>
-          <w:szCs w:val="28"/>
+          <w:sz w:val="32"/>
+          <w:szCs w:val="32"/>
         </w:rPr>
         <w:lastRenderedPageBreak/>
         <w:t>Developer’s Guide</w:t>
@@ -593,22 +586,17 @@
     <w:p>
       <w:pPr>
         <w:jc w:val="both"/>
-        <w:rPr>
-          <w:rFonts w:ascii="Arial" w:hAnsi="Arial" w:cs="Arial"/>
-        </w:rPr>
-      </w:pPr>
-    </w:p>
-    <w:p>
-      <w:pPr>
-        <w:jc w:val="both"/>
-        <w:rPr>
-          <w:rFonts w:ascii="Arial" w:hAnsi="Arial" w:cs="Arial"/>
+      </w:pPr>
+    </w:p>
+    <w:p>
+      <w:pPr>
+        <w:jc w:val="both"/>
+        <w:rPr>
           <w:u w:val="single"/>
         </w:rPr>
       </w:pPr>
       <w:r>
         <w:rPr>
-          <w:rFonts w:ascii="Arial" w:hAnsi="Arial" w:cs="Arial"/>
           <w:u w:val="single"/>
         </w:rPr>
         <w:t>Overview</w:t>
@@ -617,9 +605,6 @@
     <w:p>
       <w:pPr>
         <w:jc w:val="both"/>
-        <w:rPr>
-          <w:rFonts w:ascii="Arial" w:hAnsi="Arial" w:cs="Arial"/>
-        </w:rPr>
       </w:pPr>
     </w:p>
     <w:p>
@@ -670,9 +655,6 @@
       <w:pPr>
         <w:spacing w:line="276" w:lineRule="auto"/>
         <w:jc w:val="both"/>
-        <w:rPr>
-          <w:rFonts w:ascii="Arial" w:hAnsi="Arial" w:cs="Arial"/>
-        </w:rPr>
       </w:pPr>
     </w:p>
     <w:p>
@@ -680,13 +662,11 @@
         <w:spacing w:line="276" w:lineRule="auto"/>
         <w:jc w:val="both"/>
         <w:rPr>
-          <w:rFonts w:ascii="Arial" w:hAnsi="Arial" w:cs="Arial"/>
           <w:u w:val="single"/>
         </w:rPr>
       </w:pPr>
       <w:r>
         <w:rPr>
-          <w:rFonts w:ascii="Arial" w:hAnsi="Arial" w:cs="Arial"/>
           <w:u w:val="single"/>
         </w:rPr>
         <w:t xml:space="preserve">Sections of each Feature of the Program </w:t>
@@ -915,7 +895,6 @@
       <w:pPr>
         <w:jc w:val="both"/>
         <w:rPr>
-          <w:rFonts w:ascii="Arial" w:hAnsi="Arial" w:cs="Arial"/>
           <w:u w:val="single"/>
         </w:rPr>
       </w:pPr>
@@ -924,13 +903,11 @@
       <w:pPr>
         <w:jc w:val="both"/>
         <w:rPr>
-          <w:rFonts w:ascii="Arial" w:hAnsi="Arial" w:cs="Arial"/>
           <w:u w:val="single"/>
         </w:rPr>
       </w:pPr>
       <w:r>
         <w:rPr>
-          <w:rFonts w:ascii="Arial" w:hAnsi="Arial" w:cs="Arial"/>
           <w:u w:val="single"/>
         </w:rPr>
         <w:t>Suggestions for Improvement</w:t>

</xml_diff>

<commit_message>
ok NOW I think I am done again
</commit_message>
<xml_diff>
--- a/User&Developper Guide.docx
+++ b/User&Developper Guide.docx
@@ -210,17 +210,16 @@
     </w:p>
     <w:p>
       <w:pPr>
-        <w:jc w:val="both"/>
-      </w:pPr>
-    </w:p>
-    <w:p>
-      <w:pPr>
-        <w:jc w:val="both"/>
-      </w:pPr>
+        <w:spacing w:after="200" w:line="276" w:lineRule="auto"/>
+      </w:pPr>
+      <w:r>
+        <w:br w:type="page"/>
+      </w:r>
       <w:r>
         <w:rPr>
           <w:u w:val="single"/>
         </w:rPr>
+        <w:lastRenderedPageBreak/>
         <w:t xml:space="preserve">Features of the Program </w:t>
       </w:r>
     </w:p>
@@ -234,7 +233,7 @@
         </w:rPr>
         <w:drawing>
           <wp:inline distT="0" distB="0" distL="0" distR="0">
-            <wp:extent cx="5095211" cy="2865954"/>
+            <wp:extent cx="6294699" cy="3540642"/>
             <wp:effectExtent l="19050" t="0" r="0" b="0"/>
             <wp:docPr id="2" name="Picture 1" descr="general image.png"/>
             <wp:cNvGraphicFramePr>
@@ -256,7 +255,7 @@
                   <pic:spPr>
                     <a:xfrm>
                       <a:off x="0" y="0"/>
-                      <a:ext cx="5099403" cy="2868312"/>
+                      <a:ext cx="6299878" cy="3543555"/>
                     </a:xfrm>
                     <a:prstGeom prst="rect">
                       <a:avLst/>
@@ -274,7 +273,6 @@
         <w:jc w:val="both"/>
       </w:pPr>
       <w:r>
-        <w:lastRenderedPageBreak/>
         <w:tab/>
       </w:r>
       <w:r>
@@ -381,10 +379,11 @@
         <w:rPr>
           <w:noProof/>
         </w:rPr>
+        <w:lastRenderedPageBreak/>
         <w:drawing>
           <wp:inline distT="0" distB="0" distL="0" distR="0">
-            <wp:extent cx="5940425" cy="3340100"/>
-            <wp:effectExtent l="19050" t="0" r="3175" b="0"/>
+            <wp:extent cx="5559595" cy="3125972"/>
+            <wp:effectExtent l="19050" t="0" r="3005" b="0"/>
             <wp:docPr id="3" name="Picture 2" descr="selected animal.png"/>
             <wp:cNvGraphicFramePr>
               <a:graphicFrameLocks xmlns:a="http://schemas.openxmlformats.org/drawingml/2006/main" noChangeAspect="1"/>
@@ -405,7 +404,7 @@
                   <pic:spPr>
                     <a:xfrm>
                       <a:off x="0" y="0"/>
-                      <a:ext cx="5940425" cy="3340100"/>
+                      <a:ext cx="5562054" cy="3127355"/>
                     </a:xfrm>
                     <a:prstGeom prst="rect">
                       <a:avLst/>
@@ -430,11 +429,7 @@
         <w:t>bottom left</w:t>
       </w:r>
       <w:r>
-        <w:t xml:space="preserve"> corner, the information has changed. Now the information block in the bottom left shows information about </w:t>
-      </w:r>
-      <w:r>
-        <w:lastRenderedPageBreak/>
-        <w:t xml:space="preserve">the animal. This information includes location, diseased or healthy, thirst level, gender, destination, and hunger level. </w:t>
+        <w:t xml:space="preserve"> corner, the information has changed. Now the information block in the bottom left shows information about the animal. This information includes location, diseased or healthy, thirst level, gender, destination, and hunger level. </w:t>
       </w:r>
     </w:p>
     <w:p>
@@ -503,9 +498,87 @@
     <w:p>
       <w:pPr>
         <w:jc w:val="both"/>
+      </w:pPr>
+    </w:p>
+    <w:p>
+      <w:pPr>
+        <w:jc w:val="both"/>
         <w:rPr>
           <w:u w:val="single"/>
         </w:rPr>
+      </w:pPr>
+      <w:r>
+        <w:rPr>
+          <w:noProof/>
+        </w:rPr>
+        <w:lastRenderedPageBreak/>
+        <w:drawing>
+          <wp:inline distT="0" distB="0" distL="0" distR="0">
+            <wp:extent cx="5940425" cy="3340100"/>
+            <wp:effectExtent l="19050" t="0" r="3175" b="0"/>
+            <wp:docPr id="6" name="Picture 5" descr="weather.png"/>
+            <wp:cNvGraphicFramePr>
+              <a:graphicFrameLocks xmlns:a="http://schemas.openxmlformats.org/drawingml/2006/main" noChangeAspect="1"/>
+            </wp:cNvGraphicFramePr>
+            <a:graphic xmlns:a="http://schemas.openxmlformats.org/drawingml/2006/main">
+              <a:graphicData uri="http://schemas.openxmlformats.org/drawingml/2006/picture">
+                <pic:pic xmlns:pic="http://schemas.openxmlformats.org/drawingml/2006/picture">
+                  <pic:nvPicPr>
+                    <pic:cNvPr id="0" name="weather.png"/>
+                    <pic:cNvPicPr/>
+                  </pic:nvPicPr>
+                  <pic:blipFill>
+                    <a:blip r:embed="rId8" cstate="print"/>
+                    <a:stretch>
+                      <a:fillRect/>
+                    </a:stretch>
+                  </pic:blipFill>
+                  <pic:spPr>
+                    <a:xfrm>
+                      <a:off x="0" y="0"/>
+                      <a:ext cx="5940425" cy="3340100"/>
+                    </a:xfrm>
+                    <a:prstGeom prst="rect">
+                      <a:avLst/>
+                    </a:prstGeom>
+                  </pic:spPr>
+                </pic:pic>
+              </a:graphicData>
+            </a:graphic>
+          </wp:inline>
+        </w:drawing>
+      </w:r>
+    </w:p>
+    <w:p>
+      <w:pPr>
+        <w:jc w:val="both"/>
+      </w:pPr>
+      <w:r>
+        <w:tab/>
+        <w:t>This screenshot shows weather. In the image, there is rain, cloudy weather,</w:t>
+      </w:r>
+      <w:r>
+        <w:t xml:space="preserve"> night,</w:t>
+      </w:r>
+      <w:r>
+        <w:t xml:space="preserve"> and sunshine. Rain is dark area with a cloud with rain droplets at the centre. </w:t>
+      </w:r>
+      <w:r>
+        <w:t xml:space="preserve">Rain will expand </w:t>
+      </w:r>
+      <w:r>
+        <w:t>bodies of water</w:t>
+      </w:r>
+      <w:r>
+        <w:t xml:space="preserve">. The light gray area is cloudy weather. The bright areas are sunlight. Sunlight will shrink bodies of water. Cloudy weather is a neutral weather, it does nothing. Night is the dark blue area. Night will cause bats to act as they are nocturnal. </w:t>
+      </w:r>
+      <w:r>
+        <w:t xml:space="preserve">Night will cause other animals to go to sleep. Night does not affect the terrain. </w:t>
+      </w:r>
+    </w:p>
+    <w:p>
+      <w:pPr>
+        <w:jc w:val="both"/>
       </w:pPr>
     </w:p>
     <w:p>

</xml_diff>